<commit_message>
Added basic HTML structure. Added CSS files, and moved images to another images folder to delete a duplicate. Downloaded Logo and Hero images.
</commit_message>
<xml_diff>
--- a/project/propsoal.docx
+++ b/project/propsoal.docx
@@ -57,7 +57,7 @@
           <w:rFonts w:ascii="Times New Roman" w:hAnsi="Times New Roman" w:cs="Times New Roman"/>
         </w:rPr>
         <w:pict w14:anchorId="2F8720A3">
-          <v:rect id="_x0000_i1049" style="width:0;height:1.5pt" o:hralign="center" o:hrstd="t" o:hr="t" fillcolor="#a0a0a0" stroked="f"/>
+          <v:rect id="_x0000_i1025" style="width:0;height:1.5pt" o:hralign="center" o:hrstd="t" o:hr="t" fillcolor="#a0a0a0" stroked="f"/>
         </w:pict>
       </w:r>
     </w:p>
@@ -571,7 +571,7 @@
           <w:rFonts w:ascii="Times New Roman" w:hAnsi="Times New Roman" w:cs="Times New Roman"/>
         </w:rPr>
         <w:pict w14:anchorId="6DFBCF9A">
-          <v:rect id="_x0000_i1050" style="width:0;height:1.5pt" o:hralign="center" o:hrstd="t" o:hr="t" fillcolor="#a0a0a0" stroked="f"/>
+          <v:rect id="_x0000_i1026" style="width:0;height:1.5pt" o:hralign="center" o:hrstd="t" o:hr="t" fillcolor="#a0a0a0" stroked="f"/>
         </w:pict>
       </w:r>
     </w:p>
@@ -902,7 +902,7 @@
           <w:rFonts w:ascii="Times New Roman" w:hAnsi="Times New Roman" w:cs="Times New Roman"/>
         </w:rPr>
         <w:pict w14:anchorId="70582C0F">
-          <v:rect id="_x0000_i1051" style="width:0;height:1.5pt" o:hralign="center" o:hrstd="t" o:hr="t" fillcolor="#a0a0a0" stroked="f"/>
+          <v:rect id="_x0000_i1027" style="width:0;height:1.5pt" o:hralign="center" o:hrstd="t" o:hr="t" fillcolor="#a0a0a0" stroked="f"/>
         </w:pict>
       </w:r>
     </w:p>
@@ -1141,7 +1141,7 @@
           <w:rFonts w:ascii="Times New Roman" w:hAnsi="Times New Roman" w:cs="Times New Roman"/>
         </w:rPr>
         <w:pict w14:anchorId="019F2D45">
-          <v:rect id="_x0000_i1052" style="width:0;height:1.5pt" o:hralign="center" o:hrstd="t" o:hr="t" fillcolor="#a0a0a0" stroked="f"/>
+          <v:rect id="_x0000_i1028" style="width:0;height:1.5pt" o:hralign="center" o:hrstd="t" o:hr="t" fillcolor="#a0a0a0" stroked="f"/>
         </w:pict>
       </w:r>
     </w:p>
@@ -1243,6 +1243,129 @@
           <w:rFonts w:ascii="Times New Roman" w:hAnsi="Times New Roman" w:cs="Times New Roman"/>
         </w:rPr>
       </w:pPr>
+    </w:p>
+    <w:p>
+      <w:pPr>
+        <w:jc w:val="center"/>
+        <w:rPr>
+          <w:rFonts w:ascii="Times New Roman" w:hAnsi="Times New Roman" w:cs="Times New Roman"/>
+          <w:b/>
+          <w:bCs/>
+        </w:rPr>
+      </w:pPr>
+      <w:r>
+        <w:rPr>
+          <w:rFonts w:ascii="Times New Roman" w:hAnsi="Times New Roman" w:cs="Times New Roman"/>
+          <w:b/>
+          <w:bCs/>
+        </w:rPr>
+        <w:t>RESOURCES</w:t>
+      </w:r>
+    </w:p>
+    <w:p>
+      <w:pPr>
+        <w:jc w:val="both"/>
+        <w:rPr>
+          <w:rFonts w:ascii="Times New Roman" w:hAnsi="Times New Roman" w:cs="Times New Roman"/>
+          <w:b/>
+          <w:bCs/>
+          <w:lang w:val="es-MX"/>
+        </w:rPr>
+      </w:pPr>
+      <w:proofErr w:type="spellStart"/>
+      <w:r>
+        <w:rPr>
+          <w:rFonts w:ascii="Times New Roman" w:hAnsi="Times New Roman" w:cs="Times New Roman"/>
+          <w:b/>
+          <w:bCs/>
+          <w:lang w:val="es-MX"/>
+        </w:rPr>
+        <w:t>Violin</w:t>
+      </w:r>
+      <w:proofErr w:type="spellEnd"/>
+      <w:r>
+        <w:rPr>
+          <w:rFonts w:ascii="Times New Roman" w:hAnsi="Times New Roman" w:cs="Times New Roman"/>
+          <w:b/>
+          <w:bCs/>
+          <w:lang w:val="es-MX"/>
+        </w:rPr>
+        <w:t xml:space="preserve"> Logo: </w:t>
+      </w:r>
+      <w:hyperlink r:id="rId5" w:history="1">
+        <w:r>
+          <w:rPr>
+            <w:rStyle w:val="Hyperlink"/>
+            <w:rFonts w:ascii="Times New Roman" w:hAnsi="Times New Roman" w:cs="Times New Roman"/>
+            <w:b/>
+            <w:bCs/>
+            <w:lang w:val="es-MX"/>
+          </w:rPr>
+          <w:t>https://www.freepik.es/fotos-vectores-gratis/logo-violines-festival</w:t>
+        </w:r>
+      </w:hyperlink>
+      <w:r>
+        <w:rPr>
+          <w:rFonts w:ascii="Times New Roman" w:hAnsi="Times New Roman" w:cs="Times New Roman"/>
+          <w:b/>
+          <w:bCs/>
+          <w:lang w:val="es-MX"/>
+        </w:rPr>
+        <w:t xml:space="preserve"> </w:t>
+      </w:r>
+    </w:p>
+    <w:p>
+      <w:pPr>
+        <w:jc w:val="both"/>
+        <w:rPr>
+          <w:rFonts w:ascii="Times New Roman" w:hAnsi="Times New Roman" w:cs="Times New Roman"/>
+          <w:b/>
+          <w:bCs/>
+        </w:rPr>
+      </w:pPr>
+      <w:r>
+        <w:rPr>
+          <w:rFonts w:ascii="Times New Roman" w:hAnsi="Times New Roman" w:cs="Times New Roman"/>
+          <w:b/>
+          <w:bCs/>
+        </w:rPr>
+        <w:t>Violin Hero</w:t>
+      </w:r>
+      <w:r>
+        <w:rPr>
+          <w:rFonts w:ascii="Times New Roman" w:hAnsi="Times New Roman" w:cs="Times New Roman"/>
+          <w:b/>
+          <w:bCs/>
+        </w:rPr>
+        <w:t xml:space="preserve"> Image</w:t>
+      </w:r>
+      <w:r>
+        <w:rPr>
+          <w:rFonts w:ascii="Times New Roman" w:hAnsi="Times New Roman" w:cs="Times New Roman"/>
+          <w:b/>
+          <w:bCs/>
+        </w:rPr>
+        <w:t xml:space="preserve">: </w:t>
+      </w:r>
+      <w:hyperlink r:id="rId6" w:history="1">
+        <w:r>
+          <w:rPr>
+            <w:rStyle w:val="Hyperlink"/>
+            <w:rFonts w:ascii="Times New Roman" w:hAnsi="Times New Roman" w:cs="Times New Roman"/>
+            <w:b/>
+            <w:bCs/>
+          </w:rPr>
+          <w:t>https://mssv.net/2016/10/27/violin-hero/</w:t>
+        </w:r>
+      </w:hyperlink>
+      <w:r>
+        <w:rPr>
+          <w:rFonts w:ascii="Times New Roman" w:hAnsi="Times New Roman" w:cs="Times New Roman"/>
+          <w:b/>
+          <w:bCs/>
+        </w:rPr>
+        <w:t xml:space="preserve"> </w:t>
+      </w:r>
     </w:p>
     <w:sectPr>
       <w:pgSz w:w="12240" w:h="15840"/>
@@ -2134,6 +2257,7 @@
   <w:style w:type="character" w:default="1" w:styleId="DefaultParagraphFont">
     <w:name w:val="Default Paragraph Font"/>
     <w:uiPriority w:val="1"/>
+    <w:semiHidden/>
     <w:unhideWhenUsed/>
   </w:style>
   <w:style w:type="table" w:default="1" w:styleId="TableNormal">
@@ -2445,6 +2569,29 @@
       <w:smallCaps/>
       <w:color w:val="2F5496" w:themeColor="accent1" w:themeShade="BF"/>
       <w:spacing w:val="5"/>
+    </w:rPr>
+  </w:style>
+  <w:style w:type="character" w:styleId="Hyperlink">
+    <w:name w:val="Hyperlink"/>
+    <w:basedOn w:val="DefaultParagraphFont"/>
+    <w:uiPriority w:val="99"/>
+    <w:unhideWhenUsed/>
+    <w:rsid w:val="00203009"/>
+    <w:rPr>
+      <w:color w:val="0563C1" w:themeColor="hyperlink"/>
+      <w:u w:val="single"/>
+    </w:rPr>
+  </w:style>
+  <w:style w:type="character" w:styleId="UnresolvedMention">
+    <w:name w:val="Unresolved Mention"/>
+    <w:basedOn w:val="DefaultParagraphFont"/>
+    <w:uiPriority w:val="99"/>
+    <w:semiHidden/>
+    <w:unhideWhenUsed/>
+    <w:rsid w:val="00203009"/>
+    <w:rPr>
+      <w:color w:val="605E5C"/>
+      <w:shd w:val="clear" w:color="auto" w:fill="E1DFDD"/>
     </w:rPr>
   </w:style>
 </w:styles>

</xml_diff>

<commit_message>
Added basic HTML structure for practice-tools page. Added functionality for metronome, violin tuner, violin fingering chart, community comments and recommended sources layout. Added JavaScript functionality for each of these tools.
</commit_message>
<xml_diff>
--- a/project/propsoal.docx
+++ b/project/propsoal.docx
@@ -1222,6 +1222,7 @@
       <w:pPr>
         <w:rPr>
           <w:rFonts w:ascii="Times New Roman" w:hAnsi="Times New Roman" w:cs="Times New Roman"/>
+          <w:lang w:val="es-MX"/>
         </w:rPr>
       </w:pPr>
       <w:r>
@@ -1241,6 +1242,7 @@
       <w:pPr>
         <w:rPr>
           <w:rFonts w:ascii="Times New Roman" w:hAnsi="Times New Roman" w:cs="Times New Roman"/>
+          <w:lang w:val="es-MX"/>
         </w:rPr>
       </w:pPr>
     </w:p>
@@ -1251,13 +1253,15 @@
           <w:rFonts w:ascii="Times New Roman" w:hAnsi="Times New Roman" w:cs="Times New Roman"/>
           <w:b/>
           <w:bCs/>
-        </w:rPr>
-      </w:pPr>
-      <w:r>
-        <w:rPr>
-          <w:rFonts w:ascii="Times New Roman" w:hAnsi="Times New Roman" w:cs="Times New Roman"/>
-          <w:b/>
-          <w:bCs/>
+          <w:lang w:val="es-MX"/>
+        </w:rPr>
+      </w:pPr>
+      <w:r>
+        <w:rPr>
+          <w:rFonts w:ascii="Times New Roman" w:hAnsi="Times New Roman" w:cs="Times New Roman"/>
+          <w:b/>
+          <w:bCs/>
+          <w:lang w:val="es-MX"/>
         </w:rPr>
         <w:t>RESOURCES</w:t>
       </w:r>
@@ -1423,13 +1427,13 @@
         <w:r>
           <w:rPr>
             <w:rStyle w:val="Hyperlink"/>
-            <w:rFonts w:ascii="Times New Roman" w:hAnsi="Times New Roman" w:cs="Times New Roman"/>
-            <w:b/>
-            <w:bCs/>
           </w:rPr>
-          <w:t>https://kandmmusicschool.com/blogs/violin-lessons/the-role-of-motivation-and-goal-setting-in-adult-violin-learning/</w:t>
+          <w:t>https://stockcake.com/i/outdoor-violin-class_1449182_310596</w:t>
         </w:r>
       </w:hyperlink>
+      <w:r>
+        <w:t xml:space="preserve"> </w:t>
+      </w:r>
     </w:p>
     <w:p>
       <w:pPr>
@@ -1475,7 +1479,31 @@
           <w:b/>
           <w:bCs/>
         </w:rPr>
-        <w:t xml:space="preserve">Classical Violin: </w:t>
+        <w:t>Classica</w:t>
+      </w:r>
+      <w:r>
+        <w:rPr>
+          <w:rFonts w:ascii="Times New Roman" w:hAnsi="Times New Roman" w:cs="Times New Roman"/>
+          <w:b/>
+          <w:bCs/>
+        </w:rPr>
+        <w:t xml:space="preserve">l </w:t>
+      </w:r>
+      <w:r>
+        <w:rPr>
+          <w:rFonts w:ascii="Times New Roman" w:hAnsi="Times New Roman" w:cs="Times New Roman"/>
+          <w:b/>
+          <w:bCs/>
+        </w:rPr>
+        <w:t>Violin:</w:t>
+      </w:r>
+      <w:r>
+        <w:rPr>
+          <w:rFonts w:ascii="Times New Roman" w:hAnsi="Times New Roman" w:cs="Times New Roman"/>
+          <w:b/>
+          <w:bCs/>
+        </w:rPr>
+        <w:t xml:space="preserve"> </w:t>
       </w:r>
       <w:hyperlink r:id="rId10" w:history="1">
         <w:r>
@@ -1485,7 +1513,7 @@
             <w:b/>
             <w:bCs/>
           </w:rPr>
-          <w:t>https://www.istockphoto.com/photos/opera-violin-classical-music-music</w:t>
+          <w:t>https://stockcake.com/i/violin-on-book_1251058_778391</w:t>
         </w:r>
       </w:hyperlink>
       <w:r>
@@ -2774,6 +2802,7 @@
   <w:style w:type="character" w:default="1" w:styleId="DefaultParagraphFont">
     <w:name w:val="Default Paragraph Font"/>
     <w:uiPriority w:val="1"/>
+    <w:semiHidden/>
     <w:unhideWhenUsed/>
   </w:style>
   <w:style w:type="table" w:default="1" w:styleId="TableNormal">

</xml_diff>